<commit_message>
Manual de Procedimientos.docx Revision 1 Martin
</commit_message>
<xml_diff>
--- a/Docs/04-Requerimientos/Manual de Procedimientos.docx
+++ b/Docs/04-Requerimientos/Manual de Procedimientos.docx
@@ -25,7 +25,6 @@
           <w:smallCaps/>
           <w:noProof/>
           <w:sz w:val="40"/>
-          <w:lang w:val="es-ES" w:eastAsia="es-ES"/>
         </w:rPr>
         <w:drawing>
           <wp:anchor distT="0" distB="126111" distL="126492" distR="124587" simplePos="0" relativeHeight="251659264" behindDoc="0" locked="0" layoutInCell="1" allowOverlap="1" wp14:anchorId="675FFC0F" wp14:editId="6855C02F">
@@ -793,7 +792,7 @@
           <w:noProof/>
           <w:sz w:val="20"/>
         </w:rPr>
-        <w:t>04/09/2013 06:13:00 p.m.</w:t>
+        <w:t>08/09/2013 11:31:00 p.m.</w:t>
       </w:r>
       <w:r>
         <w:rPr>
@@ -1672,16 +1671,7 @@
                 <w:rStyle w:val="Hipervnculo"/>
                 <w:noProof/>
               </w:rPr>
-              <w:t>Historial d</w:t>
-            </w:r>
-            <w:bookmarkStart w:id="5" w:name="_GoBack"/>
-            <w:bookmarkEnd w:id="5"/>
-            <w:r>
-              <w:rPr>
-                <w:rStyle w:val="Hipervnculo"/>
-                <w:noProof/>
-              </w:rPr>
-              <w:t>e Revisión</w:t>
+              <w:t>Historial de Revisión</w:t>
             </w:r>
             <w:r>
               <w:rPr>
@@ -2494,7 +2484,7 @@
       <w:pPr>
         <w:pStyle w:val="Ttulo1"/>
       </w:pPr>
-      <w:bookmarkStart w:id="6" w:name="_Toc366446113"/>
+      <w:bookmarkStart w:id="5" w:name="_Toc366446113"/>
       <w:bookmarkEnd w:id="0"/>
       <w:bookmarkEnd w:id="1"/>
       <w:bookmarkEnd w:id="2"/>
@@ -2503,7 +2493,7 @@
         <w:lastRenderedPageBreak/>
         <w:t>Introducción</w:t>
       </w:r>
-      <w:bookmarkEnd w:id="6"/>
+      <w:bookmarkEnd w:id="5"/>
     </w:p>
     <w:p>
       <w:pPr>
@@ -2560,12 +2550,12 @@
           <w:numId w:val="32"/>
         </w:numPr>
       </w:pPr>
-      <w:bookmarkStart w:id="7" w:name="_Toc366446114"/>
+      <w:bookmarkStart w:id="6" w:name="_Toc366446114"/>
       <w:r>
         <w:lastRenderedPageBreak/>
         <w:t>Gestión de Usuarios y Perfiles</w:t>
       </w:r>
-      <w:bookmarkEnd w:id="7"/>
+      <w:bookmarkEnd w:id="6"/>
     </w:p>
     <w:p>
       <w:pPr>
@@ -2943,11 +2933,17 @@
         <w:spacing w:after="240"/>
       </w:pPr>
       <w:r>
-        <w:t xml:space="preserve">A excepción de los Administradores, esto es, el personal, alumnos y tutores, deberán existir en la base de datos transaccional y al momento de importarse a la base de datos de </w:t>
+        <w:t xml:space="preserve">A excepción de los Administradores, esto es, el personal, alumnos y tutores, deberán existir en la base de datos transaccional y al momento de importarse a la base de datos de EDU@R el campo activo deberá permanecer con el valor 1. Cumpliendo esta condición, tutores </w:t>
       </w:r>
       <w:r>
         <w:lastRenderedPageBreak/>
-        <w:t>EDU@R el campo activo deberá permanecer con el valor 1. Cumpliendo esta condición, tutores y alumnos podrán crear su usuario libremente en la aplicación accediendo a través de la página de registro brindando algunos datos que permitan validar su identidad y una dirección de email para posteriores notificaciones.</w:t>
+        <w:t>y alumnos podrán crear su usuario libremente en la aplicación accediendo a través de la página de registro brindando algunos datos que permitan validar su id</w:t>
+      </w:r>
+      <w:r>
+        <w:t>entidad y una dirección de correo electrónico</w:t>
+      </w:r>
+      <w:r>
+        <w:t xml:space="preserve"> para posteriores notificaciones.</w:t>
       </w:r>
     </w:p>
     <w:p>
@@ -2965,6 +2961,11 @@
       <w:r>
         <w:t>.</w:t>
       </w:r>
+    </w:p>
+    <w:p>
+      <w:pPr>
+        <w:spacing w:after="240"/>
+      </w:pPr>
     </w:p>
     <w:p>
       <w:pPr>
@@ -2991,13 +2992,11 @@
       <w:r>
         <w:t xml:space="preserve">Se debe tener en cuenta que si una persona desea </w:t>
       </w:r>
-      <w:proofErr w:type="spellStart"/>
-      <w:r>
-        <w:t>loguearse</w:t>
-      </w:r>
-      <w:proofErr w:type="spellEnd"/>
-      <w:r>
-        <w:t xml:space="preserve"> en la aplicación e introduce incorrectamente su contraseña más de 5 veces en un lapso de 10 minutos de tiempo automáticamente se procederá al bloqueo del usuario por una ventana de tiempo de otros 10 minutos. Pasado ese tiempo, el usuario podrá volver a intentar acceder a la aplicación. De no recordar la contraseña, se brindan las herramientas necesarias para el recupero del usuario y el </w:t>
+      <w:r>
+        <w:t xml:space="preserve">registrarse en </w:t>
+      </w:r>
+      <w:r>
+        <w:t xml:space="preserve">la aplicación e introduce incorrectamente su contraseña más de 5 veces en un lapso de 10 minutos de tiempo automáticamente se procederá al bloqueo del usuario por una ventana de tiempo de otros 10 minutos. Pasado ese tiempo, el usuario podrá volver a intentar acceder a la aplicación. De no recordar la contraseña, se brindan las herramientas necesarias para el recupero del usuario y el </w:t>
       </w:r>
       <w:proofErr w:type="spellStart"/>
       <w:r>
@@ -3019,12 +3018,12 @@
           <w:numId w:val="32"/>
         </w:numPr>
       </w:pPr>
-      <w:bookmarkStart w:id="8" w:name="_Toc366446115"/>
+      <w:bookmarkStart w:id="7" w:name="_Toc366446115"/>
       <w:r>
         <w:lastRenderedPageBreak/>
         <w:t>Web</w:t>
       </w:r>
-      <w:bookmarkEnd w:id="8"/>
+      <w:bookmarkEnd w:id="7"/>
     </w:p>
     <w:p>
       <w:pPr>
@@ -3083,7 +3082,19 @@
         <w:contextualSpacing/>
       </w:pPr>
       <w:r>
-        <w:t xml:space="preserve">Historia: El objetivo es mostrar información respecto del año de fundación, la institución educativa, los fundadores, bajo que misión, visión y valores fue creada en ese momento y como ha ido cambiando con el pasar de los años hasta llegar a ser la Institución que es hoy en día.     </w:t>
+        <w:t xml:space="preserve">Historia: El objetivo es mostrar información respecto del año de fundación, la institución educativa, los fundadores, </w:t>
+      </w:r>
+      <w:r>
+        <w:t xml:space="preserve">la </w:t>
+      </w:r>
+      <w:r>
+        <w:t>misión</w:t>
+      </w:r>
+      <w:r>
+        <w:t xml:space="preserve">, visión y valores fundacionales de la organización y como ha ido evolucionando </w:t>
+      </w:r>
+      <w:r>
+        <w:t xml:space="preserve">con el pasar de los años hasta llegar a ser la Institución que es hoy en día.     </w:t>
       </w:r>
     </w:p>
     <w:p>
@@ -3256,12 +3267,12 @@
           <w:numId w:val="32"/>
         </w:numPr>
       </w:pPr>
-      <w:bookmarkStart w:id="9" w:name="_Toc366446116"/>
+      <w:bookmarkStart w:id="8" w:name="_Toc366446116"/>
       <w:r>
         <w:lastRenderedPageBreak/>
         <w:t>Gestión de información de alumnos</w:t>
       </w:r>
-      <w:bookmarkEnd w:id="9"/>
+      <w:bookmarkEnd w:id="8"/>
       <w:r>
         <w:t xml:space="preserve"> </w:t>
       </w:r>
@@ -3278,10 +3289,7 @@
         <w:ind w:firstLine="708"/>
       </w:pPr>
       <w:r>
-        <w:t>E</w:t>
-      </w:r>
-      <w:r>
-        <w:t>l sistema provee un boletín académico de cada alumno, con el propósito de permitir a los alumnos conocer el estado académico, y acercar a los tutores al proceso educativo, dado que esta información está visible tanto para los alumnos como para sus tutores.</w:t>
+        <w:t>El sistema provee un boletín académico de cada alumno, con el propósito de permitir a los alumnos conocer el estado académico, y acercar a los tutores al proceso educativo, dado que esta información está visible tanto para los alumnos como para sus tutores.</w:t>
       </w:r>
     </w:p>
     <w:p>
@@ -3308,16 +3316,7 @@
         <w:ind w:firstLine="708"/>
       </w:pPr>
       <w:r>
-        <w:t xml:space="preserve">Los datos para la generación del mismo </w:t>
-      </w:r>
-      <w:r>
-        <w:t>se carga</w:t>
-      </w:r>
-      <w:r>
-        <w:t>n</w:t>
-      </w:r>
-      <w:r>
-        <w:t xml:space="preserve"> periódicamente de acuerdo a los procesos independientes de importación desde el sistema transaccional, de acuerdo a la configuración del sistema.</w:t>
+        <w:t>Los datos para la generación del mismo se cargan periódicamente de acuerdo a los procesos independientes de importación desde el sistema transaccional, de acuerdo a la configuración del sistema.</w:t>
       </w:r>
     </w:p>
     <w:p>
@@ -3347,12 +3346,12 @@
           <w:numId w:val="32"/>
         </w:numPr>
       </w:pPr>
-      <w:bookmarkStart w:id="10" w:name="_Toc366446117"/>
+      <w:bookmarkStart w:id="9" w:name="_Toc366446117"/>
       <w:r>
         <w:lastRenderedPageBreak/>
         <w:t>Reportes</w:t>
       </w:r>
-      <w:bookmarkEnd w:id="10"/>
+      <w:bookmarkEnd w:id="9"/>
       <w:r>
         <w:t xml:space="preserve"> </w:t>
       </w:r>
@@ -3370,7 +3369,13 @@
         <w:ind w:firstLine="708"/>
       </w:pPr>
       <w:r>
-        <w:t>EDU@R cuenta con los siguientes reportes, los cuales permiten al tomador de decisiones visualizar resultados acorde a la naturaleza y propósito de los mismos, estos se dividen en las siguientes categorías:</w:t>
+        <w:t xml:space="preserve">EDU@R cuenta con los siguientes reportes, los cuales permiten al </w:t>
+      </w:r>
+      <w:r>
+        <w:t>decisor</w:t>
+      </w:r>
+      <w:r>
+        <w:t xml:space="preserve"> visualizar resultados acorde a la naturaleza y propósito de los mismos, estos se dividen en las siguientes categorías:</w:t>
       </w:r>
     </w:p>
     <w:p>
@@ -3669,12 +3674,12 @@
           <w:numId w:val="32"/>
         </w:numPr>
       </w:pPr>
-      <w:bookmarkStart w:id="11" w:name="_Toc366446118"/>
+      <w:bookmarkStart w:id="10" w:name="_Toc366446118"/>
       <w:r>
         <w:lastRenderedPageBreak/>
         <w:t>Gestión de agenda</w:t>
       </w:r>
-      <w:bookmarkEnd w:id="11"/>
+      <w:bookmarkEnd w:id="10"/>
       <w:r>
         <w:t xml:space="preserve"> </w:t>
       </w:r>
@@ -3700,13 +3705,7 @@
         <w:ind w:firstLine="361"/>
       </w:pPr>
       <w:r>
-        <w:t xml:space="preserve">Los eventos </w:t>
-      </w:r>
-      <w:r>
-        <w:t xml:space="preserve">mostrados </w:t>
-      </w:r>
-      <w:r>
-        <w:t>son los siguientes:</w:t>
+        <w:t>Los eventos mostrados son los siguientes:</w:t>
       </w:r>
     </w:p>
     <w:p>
@@ -3856,12 +3855,12 @@
           <w:numId w:val="32"/>
         </w:numPr>
       </w:pPr>
-      <w:bookmarkStart w:id="12" w:name="_Toc366446119"/>
+      <w:bookmarkStart w:id="11" w:name="_Toc366446119"/>
       <w:r>
         <w:lastRenderedPageBreak/>
         <w:t>Gestión de planificación.</w:t>
       </w:r>
-      <w:bookmarkEnd w:id="12"/>
+      <w:bookmarkEnd w:id="11"/>
       <w:r>
         <w:t xml:space="preserve"> </w:t>
       </w:r>
@@ -4121,13 +4120,7 @@
         <w:contextualSpacing/>
       </w:pPr>
       <w:r>
-        <w:t xml:space="preserve">Aprobación por parte del director (se notifica si la planificación cubre menos del porcentaje mínimo establecido para la institución, en caso de no haber seleccionado ningún contenido, será del 0%), pero </w:t>
-      </w:r>
-      <w:r>
-        <w:t>aun</w:t>
-      </w:r>
-      <w:r>
-        <w:t xml:space="preserve"> así puede ser aprobada.</w:t>
+        <w:t>Aprobación por parte del director (se notifica si la planificación cubre menos del porcentaje mínimo establecido para la institución, en caso de no haber seleccionado ningún contenido, será del 0%), pero aun así puede ser aprobada.</w:t>
       </w:r>
     </w:p>
     <w:p>
@@ -4170,12 +4163,12 @@
           <w:numId w:val="32"/>
         </w:numPr>
       </w:pPr>
-      <w:bookmarkStart w:id="13" w:name="_Toc366446120"/>
+      <w:bookmarkStart w:id="12" w:name="_Toc366446120"/>
       <w:r>
         <w:lastRenderedPageBreak/>
         <w:t>Foro</w:t>
       </w:r>
-      <w:bookmarkEnd w:id="13"/>
+      <w:bookmarkEnd w:id="12"/>
     </w:p>
     <w:p>
       <w:pPr>
@@ -4272,12 +4265,12 @@
           <w:numId w:val="32"/>
         </w:numPr>
       </w:pPr>
-      <w:bookmarkStart w:id="14" w:name="_Toc366446121"/>
+      <w:bookmarkStart w:id="13" w:name="_Toc366446121"/>
       <w:r>
         <w:lastRenderedPageBreak/>
         <w:t>Encuesta</w:t>
       </w:r>
-      <w:bookmarkEnd w:id="14"/>
+      <w:bookmarkEnd w:id="13"/>
     </w:p>
     <w:p>
       <w:pPr>
@@ -4339,7 +4332,12 @@
         <w:ind w:firstLine="708"/>
       </w:pPr>
       <w:r>
-        <w:t>Para lograr mayor libertad en el diseño de las encuestas, se provee un mecanismo de administración de las categorías de las preguntas, con el propósito de permitir crear preguntas que se ajusten a las mismas.</w:t>
+        <w:t>Para lograr mayor libertad en el diseño de las encuestas,</w:t>
+      </w:r>
+      <w:bookmarkStart w:id="14" w:name="_GoBack"/>
+      <w:bookmarkEnd w:id="14"/>
+      <w:r>
+        <w:t xml:space="preserve"> se provee un mecanismo de administración de las categorías de las preguntas, con el propósito de permitir crear preguntas que se ajusten a las mismas.</w:t>
       </w:r>
     </w:p>
     <w:p>
@@ -4478,6 +4476,7 @@
         <w:ind w:firstLine="708"/>
       </w:pPr>
       <w:r>
+        <w:lastRenderedPageBreak/>
         <w:t>Las respuestas de los encuestados se registran para su posterior procesamiento y análisis, pero se resguarda la identidad del encuestado siguiendo las políticas de confidencialidad.</w:t>
       </w:r>
     </w:p>
@@ -4487,7 +4486,6 @@
         <w:ind w:firstLine="708"/>
       </w:pPr>
       <w:r>
-        <w:lastRenderedPageBreak/>
         <w:t>Finalmente, a medida que los encuestados van respondiendo las encuestas, el creador de la misma irá visualizando en tiempo real el análisis de las respuestas de selección en forma tabulada y gráfica, junto con el listado de las respuestas textuales.</w:t>
       </w:r>
     </w:p>
@@ -4663,27 +4661,14 @@
             </w:rPr>
             <w:t xml:space="preserve">apítulo: </w:t>
           </w:r>
-          <w:r>
-            <w:fldChar w:fldCharType="begin"/>
-          </w:r>
-          <w:r>
-            <w:instrText xml:space="preserve"> STYLEREF  "1"  </w:instrText>
-          </w:r>
-          <w:r>
-            <w:fldChar w:fldCharType="separate"/>
-          </w:r>
-          <w:r>
-            <w:rPr>
-              <w:noProof/>
-            </w:rPr>
-            <w:t>Introducción</w:t>
-          </w:r>
-          <w:r>
-            <w:rPr>
-              <w:noProof/>
-            </w:rPr>
-            <w:fldChar w:fldCharType="end"/>
-          </w:r>
+          <w:fldSimple w:instr=" STYLEREF  &quot;1&quot;  ">
+            <w:r>
+              <w:rPr>
+                <w:noProof/>
+              </w:rPr>
+              <w:t>Encuesta</w:t>
+            </w:r>
+          </w:fldSimple>
         </w:p>
       </w:tc>
     </w:tr>
@@ -4744,7 +4729,7 @@
               <w:szCs w:val="40"/>
               <w:lang w:val="es-ES"/>
             </w:rPr>
-            <w:t>3</w:t>
+            <w:t>13</w:t>
           </w:r>
           <w:r>
             <w:rPr>
@@ -5072,7 +5057,6 @@
               <w:noProof/>
               <w:sz w:val="16"/>
               <w:szCs w:val="16"/>
-              <w:lang w:val="es-ES" w:eastAsia="es-ES"/>
             </w:rPr>
             <w:drawing>
               <wp:anchor distT="0" distB="0" distL="114300" distR="114300" simplePos="0" relativeHeight="251659264" behindDoc="1" locked="0" layoutInCell="1" allowOverlap="1" wp14:anchorId="6DBDD8D5" wp14:editId="27345DD0">
@@ -9851,7 +9835,7 @@
     <w:charset w:val="00"/>
     <w:family w:val="roman"/>
     <w:pitch w:val="variable"/>
-    <w:sig w:usb0="E0002AFF" w:usb1="C0007843" w:usb2="00000009" w:usb3="00000000" w:csb0="000001FF" w:csb1="00000000"/>
+    <w:sig w:usb0="E0002AFF" w:usb1="C0007841" w:usb2="00000009" w:usb3="00000000" w:csb0="000001FF" w:csb1="00000000"/>
   </w:font>
   <w:font w:name="Symbol">
     <w:panose1 w:val="05050102010706020507"/>
@@ -9892,15 +9876,17 @@
     <w:panose1 w:val="020B0604030504040204"/>
     <w:charset w:val="00"/>
     <w:family w:val="swiss"/>
+    <w:notTrueType/>
     <w:pitch w:val="variable"/>
-    <w:sig w:usb0="E1002EFF" w:usb1="C000605B" w:usb2="00000029" w:usb3="00000000" w:csb0="000101FF" w:csb1="00000000"/>
+    <w:sig w:usb0="00000003" w:usb1="00000000" w:usb2="00000000" w:usb3="00000000" w:csb0="00000001" w:csb1="00000000"/>
   </w:font>
   <w:font w:name="Helvetica">
     <w:panose1 w:val="020B0604020202020204"/>
     <w:charset w:val="00"/>
     <w:family w:val="swiss"/>
+    <w:notTrueType/>
     <w:pitch w:val="variable"/>
-    <w:sig w:usb0="E0002AFF" w:usb1="C0007843" w:usb2="00000009" w:usb3="00000000" w:csb0="000001FF" w:csb1="00000000"/>
+    <w:sig w:usb0="00000003" w:usb1="00000000" w:usb2="00000000" w:usb3="00000000" w:csb0="00000001" w:csb1="00000000"/>
   </w:font>
   <w:font w:name="Arial">
     <w:panose1 w:val="020B0604020202020204"/>
@@ -9931,6 +9917,7 @@
     <w:rsid w:val="00A657C7"/>
     <w:rsid w:val="00AE1BE0"/>
     <w:rsid w:val="00BC2456"/>
+    <w:rsid w:val="00BC4FC8"/>
     <w:rsid w:val="00D8043D"/>
     <w:rsid w:val="00E844A7"/>
   </w:rsids>
@@ -9950,7 +9937,7 @@
   <w:themeFontLang w:val="es-AR"/>
   <w:clrSchemeMapping w:bg1="light1" w:t1="dark1" w:bg2="light2" w:t2="dark2" w:accent1="accent1" w:accent2="accent2" w:accent3="accent3" w:accent4="accent4" w:accent5="accent5" w:accent6="accent6" w:hyperlink="hyperlink" w:followedHyperlink="followedHyperlink"/>
   <w:decimalSymbol w:val=","/>
-  <w:listSeparator w:val=";"/>
+  <w:listSeparator w:val=","/>
 </w:settings>
 </file>
 
@@ -10677,7 +10664,7 @@
 </file>
 
 <file path=customXml/itemProps1.xml><?xml version="1.0" encoding="utf-8"?>
-<ds:datastoreItem xmlns:ds="http://schemas.openxmlformats.org/officeDocument/2006/customXml" ds:itemID="{E125BE40-494A-41DD-AF3D-32D8E4FFE3DF}">
+<ds:datastoreItem xmlns:ds="http://schemas.openxmlformats.org/officeDocument/2006/customXml" ds:itemID="{7DFAFF1F-AB10-4428-B10C-5D2B7EC3154B}">
   <ds:schemaRefs>
     <ds:schemaRef ds:uri="http://schemas.openxmlformats.org/officeDocument/2006/bibliography"/>
   </ds:schemaRefs>

</xml_diff>

<commit_message>
Manual de Procedimientos.docx Revision 2  Martin
</commit_message>
<xml_diff>
--- a/Docs/04-Requerimientos/Manual de Procedimientos.docx
+++ b/Docs/04-Requerimientos/Manual de Procedimientos.docx
@@ -792,7 +792,7 @@
           <w:noProof/>
           <w:sz w:val="20"/>
         </w:rPr>
-        <w:t>08/09/2013 11:31:00 p.m.</w:t>
+        <w:t>09/09/2013 12:17:00 a.m.</w:t>
       </w:r>
       <w:r>
         <w:rPr>
@@ -3316,7 +3316,13 @@
         <w:ind w:firstLine="708"/>
       </w:pPr>
       <w:r>
-        <w:t>Los datos para la generación del mismo se cargan periódicamente de acuerdo a los procesos independientes de importación desde el sistema transaccional, de acuerdo a la configuración del sistema.</w:t>
+        <w:t>Los datos para la generación del mismo se cargan periódicamente de acuerdo a los procesos independientes de importación desde el s</w:t>
+      </w:r>
+      <w:r>
+        <w:t>istema transaccional en correspondencia</w:t>
+      </w:r>
+      <w:r>
+        <w:t xml:space="preserve"> a la configuración del sistema.</w:t>
       </w:r>
     </w:p>
     <w:p>
@@ -3638,11 +3644,9 @@
       <w:r>
         <w:t xml:space="preserve">Los parámetros de los indicadores de desempeño son </w:t>
       </w:r>
-      <w:proofErr w:type="spellStart"/>
-      <w:r>
-        <w:t>parametrizados</w:t>
-      </w:r>
-      <w:proofErr w:type="spellEnd"/>
+      <w:r>
+        <w:t>configurados</w:t>
+      </w:r>
       <w:r>
         <w:t xml:space="preserve"> en el módulo de administración, para ajustarse a las necesidades de la institución, es decir, los rangos de fechas entre los 3 indicadores y la cantidad establecida para el indicador (si aplica) y los niveles rojo, amarillo o verde.</w:t>
       </w:r>
@@ -3696,7 +3700,13 @@
         <w:ind w:firstLine="708"/>
       </w:pPr>
       <w:r>
-        <w:t xml:space="preserve">El sistema provee una agenda general para cada uno de los cursos, la cual está orientada a registrar todos los eventos de la institución para que sean visibles para todos los usuarios involucrados en los mismos. </w:t>
+        <w:t>El sistema provee una agenda general para cada uno de los cursos, la cual e</w:t>
+      </w:r>
+      <w:r>
+        <w:t xml:space="preserve">stá orientada a registrar </w:t>
+      </w:r>
+      <w:r>
+        <w:t xml:space="preserve">los eventos de la institución para que sean visibles para todos los usuarios involucrados en los mismos. </w:t>
       </w:r>
     </w:p>
     <w:p>
@@ -3790,7 +3800,13 @@
         <w:ind w:firstLine="708"/>
       </w:pPr>
       <w:r>
-        <w:t>En el registro de clases, el docente visualizar en detalle sus propios eventos, agregando nuevos registros para sus asignaturas en el presente curso. De este modo, se pueden establecer el avance de lo dictado vs lo planificado, los temas que fueron impartidos, las ausencias del docente o las razones por las cuales no se dictaron determinados temas.</w:t>
+        <w:t xml:space="preserve">En el registro </w:t>
+      </w:r>
+      <w:r>
+        <w:t>de clases, el docente visualiza</w:t>
+      </w:r>
+      <w:r>
+        <w:t xml:space="preserve"> en detalle sus propios eventos, agregando nuevos registros para sus asignaturas en el presente curso. De este modo, se pueden establecer el avance de lo dictado vs lo planificado, los temas que fueron impartidos, las ausencias del docente o las razones por las cuales no se dictaron determinados temas.</w:t>
       </w:r>
     </w:p>
     <w:p>
@@ -3808,7 +3824,10 @@
         <w:ind w:firstLine="708"/>
       </w:pPr>
       <w:r>
-        <w:t>Las excursiones son de carácter informativo, indicando el destino, la fecha y horarios entre los cuales se llevará a cabo la misma.</w:t>
+        <w:t>Sobre las excursiones, se muestra información concerniente a las mismas</w:t>
+      </w:r>
+      <w:r>
+        <w:t>, indicando el destino, la fecha y horarios entre los cuales se llevará a cabo la misma.</w:t>
       </w:r>
     </w:p>
     <w:p>
@@ -3817,7 +3836,19 @@
         <w:ind w:firstLine="708"/>
       </w:pPr>
       <w:r>
-        <w:t>Las reuniones son un mecanismo para informar a los tutores acerca de reuniones en las cuales se requiere la participación de los mismos para discutir aspectos que refieren a lo cotidiano dentro de la institución.</w:t>
+        <w:t xml:space="preserve">Las reuniones son un mecanismo para informar a los tutores acerca de reuniones en las cuales se requiere la participación de los mismos para discutir aspectos que refieren a lo cotidiano </w:t>
+      </w:r>
+      <w:r>
+        <w:t>y/o trascendental dentro de la vida institucio</w:t>
+      </w:r>
+      <w:r>
+        <w:t>n</w:t>
+      </w:r>
+      <w:r>
+        <w:t>al</w:t>
+      </w:r>
+      <w:r>
+        <w:t>.</w:t>
       </w:r>
     </w:p>
     <w:p>
@@ -3825,7 +3856,13 @@
         <w:spacing w:before="0" w:after="200" w:line="276" w:lineRule="auto"/>
       </w:pPr>
       <w:r>
-        <w:t>Cuando se va a registrar un evento se valida que no colisione con otro evento ya creado.</w:t>
+        <w:t>Cuando se va a registrar un e</w:t>
+      </w:r>
+      <w:r>
+        <w:t>vento se valida que no se solape con otro evento creado anteriormente</w:t>
+      </w:r>
+      <w:r>
+        <w:t>.</w:t>
       </w:r>
     </w:p>
     <w:p>
@@ -3880,14 +3917,11 @@
       <w:r>
         <w:t>Lo primero con lo cual debe contar el usuario que trata de definir una planificación es contar con contenidos asociados.</w:t>
       </w:r>
-    </w:p>
-    <w:p>
-      <w:pPr>
-        <w:spacing w:before="0" w:after="200" w:line="276" w:lineRule="auto"/>
-        <w:ind w:firstLine="708"/>
-      </w:pPr>
-      <w:r>
-        <w:t>Los contenidos curriculares son definidos para las asignaturas por nivel, y son principalmente provistos por el consejo de educación de la provincia. Sin embargo se pueden agregar los contenidos adicionales a medida que son éstos requeridos.</w:t>
+      <w:r>
+        <w:t xml:space="preserve"> Dichos contenidos son los curriculares, los cuales </w:t>
+      </w:r>
+      <w:r>
+        <w:t>son definidos para las asignaturas por nivel, y son principalmente provistos por el consejo de educación de la provincia. Sin embargo se pueden agregar los contenidos adicionales a medida que son éstos requeridos.</w:t>
       </w:r>
     </w:p>
     <w:p>
@@ -4185,11 +4219,9 @@
       <w:r>
         <w:t xml:space="preserve">La aplicación EDU@R brinda una plataforma de intercambio de información, más conocida como Foro, en la cual sólo sus usuarios activos pueden participar utilizando el mismo </w:t>
       </w:r>
-      <w:proofErr w:type="spellStart"/>
-      <w:r>
-        <w:t>username</w:t>
-      </w:r>
-      <w:proofErr w:type="spellEnd"/>
+      <w:r>
+        <w:t>nombre de usuario</w:t>
+      </w:r>
       <w:r>
         <w:t xml:space="preserve"> y contraseña que se utiliza para acceder al sistema.</w:t>
       </w:r>
@@ -4209,7 +4241,13 @@
         <w:ind w:firstLine="708"/>
       </w:pPr>
       <w:r>
-        <w:t>Tanto el alumno como el tutor contarán con accesos de usuarios para participar en los diferentes foros, constituyendo esta una plataforma con más libertades para el contacto con otros actores de la institución, ya sea pares o con diferentes roles.</w:t>
+        <w:t>Tanto el alumno como el tutor contarán con accesos de usuarios para participar en los diferentes foros, constituye</w:t>
+      </w:r>
+      <w:r>
+        <w:t xml:space="preserve">ndo esta una plataforma con </w:t>
+      </w:r>
+      <w:r>
+        <w:t>libertades para el contacto con otros actores de la institución, ya sea pares o con diferentes roles.</w:t>
       </w:r>
     </w:p>
     <w:p>
@@ -4332,12 +4370,7 @@
         <w:ind w:firstLine="708"/>
       </w:pPr>
       <w:r>
-        <w:t>Para lograr mayor libertad en el diseño de las encuestas,</w:t>
-      </w:r>
-      <w:bookmarkStart w:id="14" w:name="_GoBack"/>
-      <w:bookmarkEnd w:id="14"/>
-      <w:r>
-        <w:t xml:space="preserve"> se provee un mecanismo de administración de las categorías de las preguntas, con el propósito de permitir crear preguntas que se ajusten a las mismas.</w:t>
+        <w:t>Para lograr mayor libertad en el diseño de las encuestas, se provee un mecanismo de administración de las categorías de las preguntas, con el propósito de permitir crear preguntas que se ajusten a las mismas.</w:t>
       </w:r>
     </w:p>
     <w:p>
@@ -4355,7 +4388,13 @@
         <w:ind w:firstLine="708"/>
       </w:pPr>
       <w:r>
-        <w:t>Los pasos para crear una encuesta son los siguientes:</w:t>
+        <w:t>Los pasos para</w:t>
+      </w:r>
+      <w:r>
+        <w:t xml:space="preserve"> </w:t>
+      </w:r>
+      <w:r>
+        <w:t xml:space="preserve"> crear una encuesta son los siguientes:</w:t>
       </w:r>
     </w:p>
     <w:p>
@@ -4573,6 +4612,8 @@
         <w:spacing w:after="200" w:line="276" w:lineRule="auto"/>
         <w:ind w:firstLine="0"/>
       </w:pPr>
+      <w:bookmarkStart w:id="14" w:name="_GoBack"/>
+      <w:bookmarkEnd w:id="14"/>
     </w:p>
     <w:sectPr>
       <w:headerReference w:type="default" r:id="rId10"/>
@@ -4661,14 +4702,27 @@
             </w:rPr>
             <w:t xml:space="preserve">apítulo: </w:t>
           </w:r>
-          <w:fldSimple w:instr=" STYLEREF  &quot;1&quot;  ">
-            <w:r>
-              <w:rPr>
-                <w:noProof/>
-              </w:rPr>
-              <w:t>Encuesta</w:t>
-            </w:r>
-          </w:fldSimple>
+          <w:r>
+            <w:fldChar w:fldCharType="begin"/>
+          </w:r>
+          <w:r>
+            <w:instrText xml:space="preserve"> STYLEREF  "1"  </w:instrText>
+          </w:r>
+          <w:r>
+            <w:fldChar w:fldCharType="separate"/>
+          </w:r>
+          <w:r>
+            <w:rPr>
+              <w:noProof/>
+            </w:rPr>
+            <w:t>Encuesta</w:t>
+          </w:r>
+          <w:r>
+            <w:rPr>
+              <w:noProof/>
+            </w:rPr>
+            <w:fldChar w:fldCharType="end"/>
+          </w:r>
         </w:p>
       </w:tc>
     </w:tr>
@@ -4729,7 +4783,7 @@
               <w:szCs w:val="40"/>
               <w:lang w:val="es-ES"/>
             </w:rPr>
-            <w:t>13</w:t>
+            <w:t>14</w:t>
           </w:r>
           <w:r>
             <w:rPr>
@@ -9915,6 +9969,7 @@
     <w:rsidRoot w:val="00E844A7"/>
     <w:rsid w:val="006127FC"/>
     <w:rsid w:val="00A657C7"/>
+    <w:rsid w:val="00AA05E8"/>
     <w:rsid w:val="00AE1BE0"/>
     <w:rsid w:val="00BC2456"/>
     <w:rsid w:val="00BC4FC8"/>
@@ -10664,7 +10719,7 @@
 </file>
 
 <file path=customXml/itemProps1.xml><?xml version="1.0" encoding="utf-8"?>
-<ds:datastoreItem xmlns:ds="http://schemas.openxmlformats.org/officeDocument/2006/customXml" ds:itemID="{7DFAFF1F-AB10-4428-B10C-5D2B7EC3154B}">
+<ds:datastoreItem xmlns:ds="http://schemas.openxmlformats.org/officeDocument/2006/customXml" ds:itemID="{BC28B0E3-4757-4739-B5AC-8C1BA8298264}">
   <ds:schemaRefs>
     <ds:schemaRef ds:uri="http://schemas.openxmlformats.org/officeDocument/2006/bibliography"/>
   </ds:schemaRefs>

</xml_diff>